<commit_message>
En têtes et doc
</commit_message>
<xml_diff>
--- a/Documentation/Rapport.docx
+++ b/Documentation/Rapport.docx
@@ -7,13 +7,8 @@
         <w:pStyle w:val="Titre"/>
       </w:pPr>
       <w:r>
-        <w:t xml:space="preserve">El </w:t>
-      </w:r>
-      <w:proofErr w:type="spellStart"/>
-      <w:r>
-        <w:t>Letche</w:t>
-      </w:r>
-      <w:proofErr w:type="spellEnd"/>
+        <w:t>El Letche</w:t>
+      </w:r>
     </w:p>
     <w:p>
       <w:pPr>
@@ -123,13 +118,8 @@
         <w:jc w:val="center"/>
       </w:pPr>
       <w:r>
-        <w:t xml:space="preserve">Cindy </w:t>
-      </w:r>
-      <w:proofErr w:type="spellStart"/>
-      <w:r>
-        <w:t>Hardegger</w:t>
-      </w:r>
-      <w:proofErr w:type="spellEnd"/>
+        <w:t>Cindy Hardegger</w:t>
+      </w:r>
     </w:p>
     <w:p>
       <w:pPr>
@@ -1752,6 +1742,21 @@
         <w:t xml:space="preserve"> formulaire de contact.</w:t>
       </w:r>
     </w:p>
+    <w:p>
+      <w:r>
+        <w:t>Le site doit suivre une structure en MVC et les éléments de style sont donnés par un Framework non-imposé (ici, Bootstrap).</w:t>
+      </w:r>
+    </w:p>
+    <w:p>
+      <w:r>
+        <w:t>La méthode de travail n’est pas imposée non plus et peut être modifiée au cours de la conception du site si nécessaire.</w:t>
+      </w:r>
+    </w:p>
+    <w:p>
+      <w:r>
+        <w:t>Le projet est rendu le 4 janvier 2021 au plus tard.</w:t>
+      </w:r>
+    </w:p>
     <w:bookmarkEnd w:id="1"/>
     <w:bookmarkEnd w:id="2"/>
     <w:p>
@@ -1831,11 +1836,9 @@
       <w:r>
         <w:t xml:space="preserve">Les Contrôleurs, eux, servent à faire transiter les données récupérées par le Modèle entre ce dernier et les pages de la Vue. C’est également ici que les données vont être mises en forme si c’est nécessaire, que ce soit </w:t>
       </w:r>
-      <w:proofErr w:type="spellStart"/>
-      <w:r>
-        <w:t>pout</w:t>
-      </w:r>
-      <w:proofErr w:type="spellEnd"/>
+      <w:r>
+        <w:t>pour</w:t>
+      </w:r>
       <w:r>
         <w:t xml:space="preserve"> les afficher</w:t>
       </w:r>
@@ -1860,21 +1863,16 @@
         </w:numPr>
       </w:pPr>
       <w:r>
-        <w:t xml:space="preserve">Les vues, quant à elles, servent à afficher à l’écran tout ce qui doit être affiché à l’écran de l’utilisateur. Ces pages sont quasi totalement composées de code HTML mais peuvent également contenir du PHP. C’est ici que sont gardées les pages de code du Head, Header ou encore </w:t>
-      </w:r>
-      <w:proofErr w:type="spellStart"/>
-      <w:r>
-        <w:t>Footer</w:t>
-      </w:r>
-      <w:proofErr w:type="spellEnd"/>
-      <w:r>
-        <w:t>, par exemple.</w:t>
+        <w:t xml:space="preserve">Les vues, quant à elles, servent à afficher à l’écran tout ce qui doit être affiché à l’écran de l’utilisateur. Ces pages sont quasi totalement composées de code HTML mais peuvent également </w:t>
+      </w:r>
+      <w:r>
+        <w:lastRenderedPageBreak/>
+        <w:t>contenir du PHP. C’est ici que sont gardées les pages de code du Head, Header ou encore Footer, par exemple.</w:t>
       </w:r>
     </w:p>
     <w:p/>
     <w:p>
       <w:r>
-        <w:lastRenderedPageBreak/>
         <w:t>Reste ensuite la page d’index, directement à la racine du site, et qui va servir de chef d’orchestre au reste des pages et permettre leur affichage dans la bonne structure.</w:t>
       </w:r>
     </w:p>
@@ -1916,21 +1914,12 @@
       <w:r>
         <w:t xml:space="preserve"> utilisé le logiciel </w:t>
       </w:r>
-      <w:proofErr w:type="spellStart"/>
       <w:r>
         <w:rPr>
           <w:i/>
           <w:iCs/>
         </w:rPr>
-        <w:t>dbMain</w:t>
-      </w:r>
-      <w:proofErr w:type="spellEnd"/>
-      <w:r>
-        <w:rPr>
-          <w:i/>
-          <w:iCs/>
-        </w:rPr>
-        <w:t xml:space="preserve"> </w:t>
+        <w:t xml:space="preserve">dbMain </w:t>
       </w:r>
       <w:r>
         <w:t xml:space="preserve">pour mettre en place un MCD et un MLD ainsi que pour gérer les types des différentes données qui y seraient entrées. </w:t>
@@ -1948,15 +1937,7 @@
         <w:t xml:space="preserve"> sont ensuite entrées dans le fichier config du site afin de faciliter une modification éventuelle dans les identifiants, par exemple.</w:t>
       </w:r>
       <w:r>
-        <w:t xml:space="preserve"> Le fichier </w:t>
-      </w:r>
-      <w:proofErr w:type="spellStart"/>
-      <w:r>
-        <w:t>database</w:t>
-      </w:r>
-      <w:proofErr w:type="spellEnd"/>
-      <w:r>
-        <w:t xml:space="preserve"> se charge ensuite d’utiliser les données de config pour se connecter à la base de données. </w:t>
+        <w:t xml:space="preserve"> Le fichier database se charge ensuite d’utiliser les données de config pour se connecter à la base de données. </w:t>
       </w:r>
     </w:p>
     <w:p/>
@@ -2026,6 +2007,7 @@
       </w:pPr>
       <w:bookmarkStart w:id="12" w:name="_Toc60063999"/>
       <w:r>
+        <w:lastRenderedPageBreak/>
         <w:t>Ajout d’une recette</w:t>
       </w:r>
       <w:bookmarkEnd w:id="12"/>
@@ -2038,11 +2020,7 @@
         <w:t>L’ajout d’une recette se fait via</w:t>
       </w:r>
       <w:r>
-        <w:t xml:space="preserve"> un formulaire simple auquel on peut accéder via le menu en haut de chacune des autres pages du site, mais seulement si une session possédant les droits administrateurs est en cours. </w:t>
-      </w:r>
-      <w:r>
-        <w:lastRenderedPageBreak/>
-        <w:t xml:space="preserve">Nous pouvons ensuite entrer les données de la recette dans les différents champs du formulaire. </w:t>
+        <w:t xml:space="preserve"> un formulaire simple auquel on peut accéder via le menu en haut de chacune des autres pages du site, mais seulement si une session possédant les droits administrateurs est en cours. Nous pouvons ensuite entrer les données de la recette dans les différents champs du formulaire. </w:t>
       </w:r>
     </w:p>
     <w:p>
@@ -2055,15 +2033,13 @@
         <w:pStyle w:val="Retraitcorpsdetexte"/>
       </w:pPr>
       <w:r>
-        <w:t xml:space="preserve">Ces dernières seront ensuite envoyées à la page </w:t>
-      </w:r>
-      <w:proofErr w:type="spellStart"/>
-      <w:r>
-        <w:t>recipeController</w:t>
-      </w:r>
-      <w:proofErr w:type="spellEnd"/>
-      <w:r>
-        <w:t xml:space="preserve">, qui se chargera d’effectuer la validation de données via différents regex afin d’éviter les entrées inattendues ou les erreurs. </w:t>
+        <w:t xml:space="preserve">Ces dernières seront ensuite envoyées à la page recipeController, qui se chargera </w:t>
+      </w:r>
+      <w:r>
+        <w:t>d’organiser les données avant la prochaine étape.</w:t>
+      </w:r>
+      <w:r>
+        <w:t xml:space="preserve"> </w:t>
       </w:r>
     </w:p>
     <w:p>
@@ -2125,7 +2101,13 @@
     </w:p>
     <w:p>
       <w:r>
-        <w:t>Conclusion…</w:t>
+        <w:t xml:space="preserve">Pour conclure, ce projet a été un de ceux qui nous aura procuré le plus de problèmes, mais également un de ceux qui nous aura appris le plus de choses et qui nous sera surement le plus important dans notre carrière. Le manque de connaissances et de temps auront été nos principaux soucis. Manque de connaissances surtout car beaucoup de facettes de ce projet nous étaient encore inconnues au début </w:t>
+      </w:r>
+      <w:r>
+        <w:t xml:space="preserve">de celui-ci. Comment faire une bonne base de données qui soit utilisable mais aussi efficace ? Comment intégrer cette base de données à notre site web ? Comment y insérer des données depuis le site ? Comment structurer le projet en MVC ? Comment utiliser efficacement GitKraken afin de faciliter la mise en commun de notre travail ? Nous n’aurions certainement pas su répondre à toutes ces questions avant ce projet. Malgré les difficultés rencontrées, dans le groupe ou individuellement, nous avons aujourd’hui un site fonctionnel et qui nous plait. Ce projet a également servi à mettre en avant les lacunes de chacun de nous deux et nous permettra de connaitre nos points forts et faibles, et de consolider les sujets dans lesquels nous ne sommes pas à l’aise. Nous aurons également </w:t>
+      </w:r>
+      <w:r>
+        <w:t>appris à créer un site dynamique utilisant une base de données et ce savoir pourra être utilisé lors de projets personnels ou professionnels dans nos futurs respectifs. Ces connaissances sont également des connaissances au niveau organisationnel de notre travail (Gestion du temps, utilisation d’outils comme GitKraken, etc.).</w:t>
       </w:r>
     </w:p>
     <w:p>
@@ -2159,6 +2141,7 @@
       </w:pPr>
       <w:bookmarkStart w:id="18" w:name="_Toc60064005"/>
       <w:r>
+        <w:lastRenderedPageBreak/>
         <w:t>Ricardo Delgado Miranda</w:t>
       </w:r>
       <w:bookmarkEnd w:id="18"/>
@@ -2209,17 +2192,13 @@
         <w:t>main</w:t>
       </w:r>
       <w:r>
-        <w:t xml:space="preserve">.  Nous avons </w:t>
+        <w:t xml:space="preserve">. Nous avons </w:t>
       </w:r>
       <w:r>
         <w:t>dû</w:t>
       </w:r>
       <w:r>
-        <w:t xml:space="preserve"> gérer quelques conflits dans certains fichiers qui nous auront fait perdre un peu de temps mais ce n’est rien par rapport au gain de temps que nous a </w:t>
-      </w:r>
-      <w:r>
-        <w:lastRenderedPageBreak/>
-        <w:t xml:space="preserve">apporté GitKraken </w:t>
+        <w:t xml:space="preserve"> gérer quelques conflits dans certains fichiers qui nous auront fait perdre un peu de temps mais ce n’est rien par rapport au gain de temps que nous a apporté GitKraken </w:t>
       </w:r>
       <w:r>
         <w:t>finalement</w:t>
@@ -2245,13 +2224,114 @@
       <w:bookmarkEnd w:id="20"/>
     </w:p>
     <w:p>
-      <w:r>
-        <w:t>Webographie…</w:t>
-      </w:r>
+      <w:pPr>
+        <w:rPr>
+          <w:lang w:val="de-CH"/>
+        </w:rPr>
+      </w:pPr>
+      <w:r>
+        <w:rPr>
+          <w:lang w:val="de-CH"/>
+        </w:rPr>
+        <w:t xml:space="preserve">w3schools: </w:t>
+      </w:r>
+      <w:hyperlink r:id="rId9" w:history="1">
+        <w:r>
+          <w:rPr>
+            <w:rStyle w:val="Lienhypertexte"/>
+            <w:lang w:val="de-CH"/>
+          </w:rPr>
+          <w:t>https://www.w3schools.com/</w:t>
+        </w:r>
+      </w:hyperlink>
     </w:p>
+    <w:p>
+      <w:pPr>
+        <w:rPr>
+          <w:lang w:val="de-CH"/>
+        </w:rPr>
+      </w:pPr>
+      <w:r>
+        <w:rPr>
+          <w:lang w:val="de-CH"/>
+        </w:rPr>
+        <w:t xml:space="preserve">Regex101: </w:t>
+      </w:r>
+      <w:hyperlink r:id="rId10" w:history="1">
+        <w:r>
+          <w:rPr>
+            <w:rStyle w:val="Lienhypertexte"/>
+            <w:lang w:val="de-CH"/>
+          </w:rPr>
+          <w:t>https://regex101.com/</w:t>
+        </w:r>
+      </w:hyperlink>
+    </w:p>
+    <w:p>
+      <w:pPr>
+        <w:rPr>
+          <w:lang w:val="de-CH"/>
+        </w:rPr>
+      </w:pPr>
+      <w:r>
+        <w:rPr>
+          <w:lang w:val="de-CH"/>
+        </w:rPr>
+        <w:t xml:space="preserve">Bootstrap: </w:t>
+      </w:r>
+      <w:hyperlink r:id="rId11" w:history="1">
+        <w:r>
+          <w:rPr>
+            <w:rStyle w:val="Lienhypertexte"/>
+            <w:lang w:val="de-CH"/>
+          </w:rPr>
+          <w:t>https://getbootstrap.com/</w:t>
+        </w:r>
+      </w:hyperlink>
+    </w:p>
+    <w:p>
+      <w:r>
+        <w:t xml:space="preserve">Font </w:t>
+      </w:r>
+      <w:r>
+        <w:t>Awesome:</w:t>
+      </w:r>
+      <w:r>
+        <w:t xml:space="preserve"> </w:t>
+      </w:r>
+      <w:hyperlink r:id="rId12" w:history="1">
+        <w:r>
+          <w:rPr>
+            <w:rStyle w:val="Lienhypertexte"/>
+          </w:rPr>
+          <w:t>https://fontawesome.com/</w:t>
+        </w:r>
+      </w:hyperlink>
+    </w:p>
+    <w:p>
+      <w:r>
+        <w:t>Section INF :</w:t>
+      </w:r>
+      <w:r>
+        <w:t xml:space="preserve"> </w:t>
+      </w:r>
+      <w:hyperlink r:id="rId13" w:history="1">
+        <w:r>
+          <w:rPr>
+            <w:rStyle w:val="Lienhypertexte"/>
+          </w:rPr>
+          <w:t>https://enseignement.section-inf.ch/</w:t>
+        </w:r>
+      </w:hyperlink>
+    </w:p>
+    <w:p/>
+    <w:p/>
+    <w:p/>
+    <w:p/>
+    <w:p/>
     <w:sectPr>
-      <w:headerReference w:type="default" r:id="rId9"/>
-      <w:footerReference w:type="default" r:id="rId10"/>
+      <w:headerReference w:type="default" r:id="rId14"/>
+      <w:footerReference w:type="default" r:id="rId15"/>
       <w:pgSz w:w="11906" w:h="16838" w:code="9"/>
       <w:pgMar w:top="1418" w:right="1418" w:bottom="1418" w:left="1418" w:header="709" w:footer="709" w:gutter="0"/>
       <w:cols w:space="708"/>
@@ -2682,21 +2762,12 @@
               <w:szCs w:val="16"/>
             </w:rPr>
           </w:pPr>
-          <w:proofErr w:type="gramStart"/>
           <w:r>
             <w:rPr>
               <w:rFonts w:cs="Arial"/>
               <w:szCs w:val="16"/>
             </w:rPr>
-            <w:t>Version:</w:t>
-          </w:r>
-          <w:proofErr w:type="gramEnd"/>
-          <w:r>
-            <w:rPr>
-              <w:rFonts w:cs="Arial"/>
-              <w:szCs w:val="16"/>
-            </w:rPr>
-            <w:t xml:space="preserve"> </w:t>
+            <w:t xml:space="preserve">Version: </w:t>
           </w:r>
           <w:r>
             <w:fldChar w:fldCharType="begin"/>
@@ -2757,7 +2828,7 @@
               <w:noProof/>
               <w:szCs w:val="16"/>
             </w:rPr>
-            <w:t>29.12.2020 15:01</w:t>
+            <w:t>02.01.2021 12:33</w:t>
           </w:r>
           <w:r>
             <w:rPr>
@@ -2984,7 +3055,7 @@
         <v:path o:extrusionok="f" gradientshapeok="t" o:connecttype="rect"/>
         <o:lock v:ext="edit" aspectratio="t"/>
       </v:shapetype>
-      <v:shape id="_x0000_i1062" type="#_x0000_t75" style="width:11.7pt;height:11.7pt" o:bullet="t">
+      <v:shape id="_x0000_i1143" type="#_x0000_t75" style="width:11.7pt;height:11.7pt" o:bullet="t">
         <v:imagedata r:id="rId1" o:title="BD10263_"/>
       </v:shape>
     </w:pict>
@@ -7371,7 +7442,6 @@
   <w:style w:type="character" w:default="1" w:styleId="Policepardfaut">
     <w:name w:val="Default Paragraph Font"/>
     <w:uiPriority w:val="1"/>
-    <w:semiHidden/>
     <w:unhideWhenUsed/>
   </w:style>
   <w:style w:type="table" w:default="1" w:styleId="TableauNormal">
@@ -7897,6 +7967,18 @@
       <w:contextualSpacing/>
     </w:pPr>
   </w:style>
+  <w:style w:type="character" w:styleId="Mentionnonrsolue">
+    <w:name w:val="Unresolved Mention"/>
+    <w:basedOn w:val="Policepardfaut"/>
+    <w:uiPriority w:val="99"/>
+    <w:semiHidden/>
+    <w:unhideWhenUsed/>
+    <w:rsid w:val="00F452A4"/>
+    <w:rPr>
+      <w:color w:val="605E5C"/>
+      <w:shd w:val="clear" w:color="auto" w:fill="E1DFDD"/>
+    </w:rPr>
+  </w:style>
 </w:styles>
 </file>
 

</xml_diff>